<commit_message>
found pressure sum for each city
</commit_message>
<xml_diff>
--- a/FT_L01_A1_10258663_TIMOTHYMAH.docx
+++ b/FT_L01_A1_10258663_TIMOTHYMAH.docx
@@ -1579,6 +1579,10 @@
     </w:p>
     <w:p>
       <w:r>
+        <w:rPr>
+          <w:noProof/>
+          <w:lang w:eastAsia="en-SG"/>
+        </w:rPr>
         <w:drawing>
           <wp:inline distT="0" distB="0" distL="0" distR="0" wp14:anchorId="04B7A048" wp14:editId="58237B57">
             <wp:extent cx="4414294" cy="1973484"/>
@@ -1635,6 +1639,10 @@
     </w:p>
     <w:p>
       <w:r>
+        <w:rPr>
+          <w:noProof/>
+          <w:lang w:eastAsia="en-SG"/>
+        </w:rPr>
         <w:drawing>
           <wp:inline distT="0" distB="0" distL="0" distR="0" wp14:anchorId="7C71F74F" wp14:editId="7BA08C47">
             <wp:extent cx="6289338" cy="1927184"/>
@@ -2996,18 +3004,61 @@
       <w:pPr>
         <w:pStyle w:val="Heading2"/>
       </w:pPr>
-      <w:bookmarkStart w:id="14" w:name="_Toc156138729"/>
       <w:proofErr w:type="spellStart"/>
       <w:r>
+        <w:t>Unordered_map</w:t>
+      </w:r>
+      <w:proofErr w:type="spellEnd"/>
+      <w:r>
+        <w:t xml:space="preserve"> is just like a python dictionary with </w:t>
+      </w:r>
+      <w:proofErr w:type="spellStart"/>
+      <w:r>
+        <w:t>key:value</w:t>
+      </w:r>
+      <w:proofErr w:type="spellEnd"/>
+    </w:p>
+    <w:p>
+      <w:r>
+        <w:t xml:space="preserve">I discovered this type called </w:t>
+      </w:r>
+      <w:proofErr w:type="spellStart"/>
+      <w:r>
+        <w:rPr>
+          <w:rStyle w:val="BookTitle"/>
+        </w:rPr>
+        <w:t>unordered_map</w:t>
+      </w:r>
+      <w:proofErr w:type="spellEnd"/>
+      <w:r>
+        <w:t xml:space="preserve"> that acts just like a python dictionary. Useful when I want to look for something based on </w:t>
+      </w:r>
+      <w:proofErr w:type="spellStart"/>
+      <w:r>
+        <w:t>key:value</w:t>
+      </w:r>
+      <w:proofErr w:type="spellEnd"/>
+      <w:r>
+        <w:t xml:space="preserve"> pairs.</w:t>
+      </w:r>
+      <w:bookmarkStart w:id="14" w:name="_GoBack"/>
+      <w:bookmarkEnd w:id="14"/>
+    </w:p>
+    <w:p/>
+    <w:p>
+      <w:pPr>
+        <w:pStyle w:val="Heading2"/>
+      </w:pPr>
+      <w:bookmarkStart w:id="15" w:name="_Toc156138729"/>
+      <w:proofErr w:type="spellStart"/>
+      <w:r>
         <w:t>Config</w:t>
       </w:r>
-      <w:bookmarkStart w:id="15" w:name="_GoBack"/>
+      <w:proofErr w:type="spellEnd"/>
+      <w:r>
+        <w:t xml:space="preserve"> file requires specific format</w:t>
+      </w:r>
       <w:bookmarkEnd w:id="15"/>
-      <w:proofErr w:type="spellEnd"/>
-      <w:r>
-        <w:t xml:space="preserve"> file requires specific format</w:t>
-      </w:r>
-      <w:bookmarkEnd w:id="14"/>
     </w:p>
     <w:p>
       <w:r>
@@ -4514,7 +4565,7 @@
 </file>
 
 <file path=customXml/itemProps1.xml><?xml version="1.0" encoding="utf-8"?>
-<ds:datastoreItem xmlns:ds="http://schemas.openxmlformats.org/officeDocument/2006/customXml" ds:itemID="{AFB5DF72-0EBE-443C-996E-D5478DC9CA8C}">
+<ds:datastoreItem xmlns:ds="http://schemas.openxmlformats.org/officeDocument/2006/customXml" ds:itemID="{1F11E873-49DB-431D-9F7D-629EEF422215}">
   <ds:schemaRefs>
     <ds:schemaRef ds:uri="http://schemas.openxmlformats.org/officeDocument/2006/bibliography"/>
   </ds:schemaRefs>

</xml_diff>

<commit_message>
separated the functions to files
</commit_message>
<xml_diff>
--- a/FT_L01_A1_10258663_TIMOTHYMAH.docx
+++ b/FT_L01_A1_10258663_TIMOTHYMAH.docx
@@ -31,8 +31,13 @@
     </w:p>
     <w:p>
       <w:r>
-        <w:t>Timothy Mah</w:t>
-      </w:r>
+        <w:t xml:space="preserve">Timothy </w:t>
+      </w:r>
+      <w:proofErr w:type="spellStart"/>
+      <w:r>
+        <w:t>Mah</w:t>
+      </w:r>
+      <w:proofErr w:type="spellEnd"/>
     </w:p>
     <w:p>
       <w:r>
@@ -87,7 +92,7 @@
       <w:r>
         <w:fldChar w:fldCharType="separate"/>
       </w:r>
-      <w:hyperlink w:anchor="_Toc156376837" w:history="1">
+      <w:hyperlink w:anchor="_Toc156390469" w:history="1">
         <w:r>
           <w:rPr>
             <w:rStyle w:val="Hyperlink"/>
@@ -114,7 +119,7 @@
             <w:noProof/>
             <w:webHidden/>
           </w:rPr>
-          <w:instrText xml:space="preserve"> PAGEREF _Toc156376837 \h </w:instrText>
+          <w:instrText xml:space="preserve"> PAGEREF _Toc156390469 \h </w:instrText>
         </w:r>
         <w:r>
           <w:rPr>
@@ -158,7 +163,7 @@
           <w:lang w:eastAsia="en-SG"/>
         </w:rPr>
       </w:pPr>
-      <w:hyperlink w:anchor="_Toc156376838" w:history="1">
+      <w:hyperlink w:anchor="_Toc156390470" w:history="1">
         <w:r>
           <w:rPr>
             <w:rStyle w:val="Hyperlink"/>
@@ -185,7 +190,7 @@
             <w:noProof/>
             <w:webHidden/>
           </w:rPr>
-          <w:instrText xml:space="preserve"> PAGEREF _Toc156376838 \h </w:instrText>
+          <w:instrText xml:space="preserve"> PAGEREF _Toc156390470 \h </w:instrText>
         </w:r>
         <w:r>
           <w:rPr>
@@ -229,7 +234,7 @@
           <w:lang w:eastAsia="en-SG"/>
         </w:rPr>
       </w:pPr>
-      <w:hyperlink w:anchor="_Toc156376839" w:history="1">
+      <w:hyperlink w:anchor="_Toc156390471" w:history="1">
         <w:r>
           <w:rPr>
             <w:rStyle w:val="Hyperlink"/>
@@ -256,7 +261,7 @@
             <w:noProof/>
             <w:webHidden/>
           </w:rPr>
-          <w:instrText xml:space="preserve"> PAGEREF _Toc156376839 \h </w:instrText>
+          <w:instrText xml:space="preserve"> PAGEREF _Toc156390471 \h </w:instrText>
         </w:r>
         <w:r>
           <w:rPr>
@@ -300,7 +305,7 @@
           <w:lang w:eastAsia="en-SG"/>
         </w:rPr>
       </w:pPr>
-      <w:hyperlink w:anchor="_Toc156376840" w:history="1">
+      <w:hyperlink w:anchor="_Toc156390472" w:history="1">
         <w:r>
           <w:rPr>
             <w:rStyle w:val="Hyperlink"/>
@@ -327,7 +332,7 @@
             <w:noProof/>
             <w:webHidden/>
           </w:rPr>
-          <w:instrText xml:space="preserve"> PAGEREF _Toc156376840 \h </w:instrText>
+          <w:instrText xml:space="preserve"> PAGEREF _Toc156390472 \h </w:instrText>
         </w:r>
         <w:r>
           <w:rPr>
@@ -371,7 +376,7 @@
           <w:lang w:eastAsia="en-SG"/>
         </w:rPr>
       </w:pPr>
-      <w:hyperlink w:anchor="_Toc156376841" w:history="1">
+      <w:hyperlink w:anchor="_Toc156390473" w:history="1">
         <w:r>
           <w:rPr>
             <w:rStyle w:val="Hyperlink"/>
@@ -398,7 +403,7 @@
             <w:noProof/>
             <w:webHidden/>
           </w:rPr>
-          <w:instrText xml:space="preserve"> PAGEREF _Toc156376841 \h </w:instrText>
+          <w:instrText xml:space="preserve"> PAGEREF _Toc156390473 \h </w:instrText>
         </w:r>
         <w:r>
           <w:rPr>
@@ -442,7 +447,7 @@
           <w:lang w:eastAsia="en-SG"/>
         </w:rPr>
       </w:pPr>
-      <w:hyperlink w:anchor="_Toc156376842" w:history="1">
+      <w:hyperlink w:anchor="_Toc156390474" w:history="1">
         <w:r>
           <w:rPr>
             <w:rStyle w:val="Hyperlink"/>
@@ -469,7 +474,7 @@
             <w:noProof/>
             <w:webHidden/>
           </w:rPr>
-          <w:instrText xml:space="preserve"> PAGEREF _Toc156376842 \h </w:instrText>
+          <w:instrText xml:space="preserve"> PAGEREF _Toc156390474 \h </w:instrText>
         </w:r>
         <w:r>
           <w:rPr>
@@ -513,7 +518,7 @@
           <w:lang w:eastAsia="en-SG"/>
         </w:rPr>
       </w:pPr>
-      <w:hyperlink w:anchor="_Toc156376843" w:history="1">
+      <w:hyperlink w:anchor="_Toc156390475" w:history="1">
         <w:r>
           <w:rPr>
             <w:rStyle w:val="Hyperlink"/>
@@ -540,7 +545,7 @@
             <w:noProof/>
             <w:webHidden/>
           </w:rPr>
-          <w:instrText xml:space="preserve"> PAGEREF _Toc156376843 \h </w:instrText>
+          <w:instrText xml:space="preserve"> PAGEREF _Toc156390475 \h </w:instrText>
         </w:r>
         <w:r>
           <w:rPr>
@@ -584,7 +589,7 @@
           <w:lang w:eastAsia="en-SG"/>
         </w:rPr>
       </w:pPr>
-      <w:hyperlink w:anchor="_Toc156376844" w:history="1">
+      <w:hyperlink w:anchor="_Toc156390476" w:history="1">
         <w:r>
           <w:rPr>
             <w:rStyle w:val="Hyperlink"/>
@@ -611,7 +616,7 @@
             <w:noProof/>
             <w:webHidden/>
           </w:rPr>
-          <w:instrText xml:space="preserve"> PAGEREF _Toc156376844 \h </w:instrText>
+          <w:instrText xml:space="preserve"> PAGEREF _Toc156390476 \h </w:instrText>
         </w:r>
         <w:r>
           <w:rPr>
@@ -655,7 +660,7 @@
           <w:lang w:eastAsia="en-SG"/>
         </w:rPr>
       </w:pPr>
-      <w:hyperlink w:anchor="_Toc156376845" w:history="1">
+      <w:hyperlink w:anchor="_Toc156390477" w:history="1">
         <w:r>
           <w:rPr>
             <w:rStyle w:val="Hyperlink"/>
@@ -682,7 +687,7 @@
             <w:noProof/>
             <w:webHidden/>
           </w:rPr>
-          <w:instrText xml:space="preserve"> PAGEREF _Toc156376845 \h </w:instrText>
+          <w:instrText xml:space="preserve"> PAGEREF _Toc156390477 \h </w:instrText>
         </w:r>
         <w:r>
           <w:rPr>
@@ -726,7 +731,7 @@
           <w:lang w:eastAsia="en-SG"/>
         </w:rPr>
       </w:pPr>
-      <w:hyperlink w:anchor="_Toc156376846" w:history="1">
+      <w:hyperlink w:anchor="_Toc156390478" w:history="1">
         <w:r>
           <w:rPr>
             <w:rStyle w:val="Hyperlink"/>
@@ -753,7 +758,7 @@
             <w:noProof/>
             <w:webHidden/>
           </w:rPr>
-          <w:instrText xml:space="preserve"> PAGEREF _Toc156376846 \h </w:instrText>
+          <w:instrText xml:space="preserve"> PAGEREF _Toc156390478 \h </w:instrText>
         </w:r>
         <w:r>
           <w:rPr>
@@ -797,7 +802,7 @@
           <w:lang w:eastAsia="en-SG"/>
         </w:rPr>
       </w:pPr>
-      <w:hyperlink w:anchor="_Toc156376847" w:history="1">
+      <w:hyperlink w:anchor="_Toc156390479" w:history="1">
         <w:r>
           <w:rPr>
             <w:rStyle w:val="Hyperlink"/>
@@ -824,7 +829,7 @@
             <w:noProof/>
             <w:webHidden/>
           </w:rPr>
-          <w:instrText xml:space="preserve"> PAGEREF _Toc156376847 \h </w:instrText>
+          <w:instrText xml:space="preserve"> PAGEREF _Toc156390479 \h </w:instrText>
         </w:r>
         <w:r>
           <w:rPr>
@@ -868,7 +873,7 @@
           <w:lang w:eastAsia="en-SG"/>
         </w:rPr>
       </w:pPr>
-      <w:hyperlink w:anchor="_Toc156376848" w:history="1">
+      <w:hyperlink w:anchor="_Toc156390480" w:history="1">
         <w:r>
           <w:rPr>
             <w:rStyle w:val="Hyperlink"/>
@@ -895,7 +900,7 @@
             <w:noProof/>
             <w:webHidden/>
           </w:rPr>
-          <w:instrText xml:space="preserve"> PAGEREF _Toc156376848 \h </w:instrText>
+          <w:instrText xml:space="preserve"> PAGEREF _Toc156390480 \h </w:instrText>
         </w:r>
         <w:r>
           <w:rPr>
@@ -915,7 +920,7 @@
             <w:noProof/>
             <w:webHidden/>
           </w:rPr>
-          <w:t>3</w:t>
+          <w:t>4</w:t>
         </w:r>
         <w:r>
           <w:rPr>
@@ -939,13 +944,13 @@
           <w:lang w:eastAsia="en-SG"/>
         </w:rPr>
       </w:pPr>
-      <w:hyperlink w:anchor="_Toc156376849" w:history="1">
+      <w:hyperlink w:anchor="_Toc156390481" w:history="1">
         <w:r>
           <w:rPr>
             <w:rStyle w:val="Hyperlink"/>
             <w:noProof/>
           </w:rPr>
-          <w:t>CWE-416: Use After Free</w:t>
+          <w:t>No return value</w:t>
         </w:r>
         <w:r>
           <w:rPr>
@@ -966,7 +971,7 @@
             <w:noProof/>
             <w:webHidden/>
           </w:rPr>
-          <w:instrText xml:space="preserve"> PAGEREF _Toc156376849 \h </w:instrText>
+          <w:instrText xml:space="preserve"> PAGEREF _Toc156390481 \h </w:instrText>
         </w:r>
         <w:r>
           <w:rPr>
@@ -1010,13 +1015,13 @@
           <w:lang w:eastAsia="en-SG"/>
         </w:rPr>
       </w:pPr>
-      <w:hyperlink w:anchor="_Toc156376850" w:history="1">
+      <w:hyperlink w:anchor="_Toc156390482" w:history="1">
         <w:r>
           <w:rPr>
             <w:rStyle w:val="Hyperlink"/>
             <w:noProof/>
           </w:rPr>
-          <w:t>No return value</w:t>
+          <w:t>Map is just like a python dictionary with key:value</w:t>
         </w:r>
         <w:r>
           <w:rPr>
@@ -1037,7 +1042,7 @@
             <w:noProof/>
             <w:webHidden/>
           </w:rPr>
-          <w:instrText xml:space="preserve"> PAGEREF _Toc156376850 \h </w:instrText>
+          <w:instrText xml:space="preserve"> PAGEREF _Toc156390482 \h </w:instrText>
         </w:r>
         <w:r>
           <w:rPr>
@@ -1081,13 +1086,13 @@
           <w:lang w:eastAsia="en-SG"/>
         </w:rPr>
       </w:pPr>
-      <w:hyperlink w:anchor="_Toc156376851" w:history="1">
+      <w:hyperlink w:anchor="_Toc156390483" w:history="1">
         <w:r>
           <w:rPr>
             <w:rStyle w:val="Hyperlink"/>
             <w:noProof/>
           </w:rPr>
-          <w:t>Map is just like a python dictionary with key:value</w:t>
+          <w:t>Unordered_map is map but unordered and slower</w:t>
         </w:r>
         <w:r>
           <w:rPr>
@@ -1108,7 +1113,7 @@
             <w:noProof/>
             <w:webHidden/>
           </w:rPr>
-          <w:instrText xml:space="preserve"> PAGEREF _Toc156376851 \h </w:instrText>
+          <w:instrText xml:space="preserve"> PAGEREF _Toc156390483 \h </w:instrText>
         </w:r>
         <w:r>
           <w:rPr>
@@ -1152,13 +1157,13 @@
           <w:lang w:eastAsia="en-SG"/>
         </w:rPr>
       </w:pPr>
-      <w:hyperlink w:anchor="_Toc156376852" w:history="1">
+      <w:hyperlink w:anchor="_Toc156390484" w:history="1">
         <w:r>
           <w:rPr>
             <w:rStyle w:val="Hyperlink"/>
             <w:noProof/>
           </w:rPr>
-          <w:t>Unordered_map is map but unordered but slower</w:t>
+          <w:t>Shortcut class constructor syntax</w:t>
         </w:r>
         <w:r>
           <w:rPr>
@@ -1179,7 +1184,7 @@
             <w:noProof/>
             <w:webHidden/>
           </w:rPr>
-          <w:instrText xml:space="preserve"> PAGEREF _Toc156376852 \h </w:instrText>
+          <w:instrText xml:space="preserve"> PAGEREF _Toc156390484 \h </w:instrText>
         </w:r>
         <w:r>
           <w:rPr>
@@ -1199,7 +1204,7 @@
             <w:noProof/>
             <w:webHidden/>
           </w:rPr>
-          <w:t>5</w:t>
+          <w:t>4</w:t>
         </w:r>
         <w:r>
           <w:rPr>
@@ -1223,13 +1228,13 @@
           <w:lang w:eastAsia="en-SG"/>
         </w:rPr>
       </w:pPr>
-      <w:hyperlink w:anchor="_Toc156376853" w:history="1">
+      <w:hyperlink w:anchor="_Toc156390485" w:history="1">
         <w:r>
           <w:rPr>
             <w:rStyle w:val="Hyperlink"/>
             <w:noProof/>
           </w:rPr>
-          <w:t>Shortcut class constructor syntax</w:t>
+          <w:t>Switch-case vs if-else</w:t>
         </w:r>
         <w:r>
           <w:rPr>
@@ -1250,7 +1255,7 @@
             <w:noProof/>
             <w:webHidden/>
           </w:rPr>
-          <w:instrText xml:space="preserve"> PAGEREF _Toc156376853 \h </w:instrText>
+          <w:instrText xml:space="preserve"> PAGEREF _Toc156390485 \h </w:instrText>
         </w:r>
         <w:r>
           <w:rPr>
@@ -1294,13 +1299,13 @@
           <w:lang w:eastAsia="en-SG"/>
         </w:rPr>
       </w:pPr>
-      <w:hyperlink w:anchor="_Toc156376854" w:history="1">
+      <w:hyperlink w:anchor="_Toc156390486" w:history="1">
         <w:r>
           <w:rPr>
             <w:rStyle w:val="Hyperlink"/>
             <w:noProof/>
           </w:rPr>
-          <w:t>Switch-case vs if-else</w:t>
+          <w:t>Regex worked on Windows but not assignment Ubuntu</w:t>
         </w:r>
         <w:r>
           <w:rPr>
@@ -1321,7 +1326,78 @@
             <w:noProof/>
             <w:webHidden/>
           </w:rPr>
-          <w:instrText xml:space="preserve"> PAGEREF _Toc156376854 \h </w:instrText>
+          <w:instrText xml:space="preserve"> PAGEREF _Toc156390486 \h </w:instrText>
+        </w:r>
+        <w:r>
+          <w:rPr>
+            <w:noProof/>
+            <w:webHidden/>
+          </w:rPr>
+        </w:r>
+        <w:r>
+          <w:rPr>
+            <w:noProof/>
+            <w:webHidden/>
+          </w:rPr>
+          <w:fldChar w:fldCharType="separate"/>
+        </w:r>
+        <w:r>
+          <w:rPr>
+            <w:noProof/>
+            <w:webHidden/>
+          </w:rPr>
+          <w:t>5</w:t>
+        </w:r>
+        <w:r>
+          <w:rPr>
+            <w:noProof/>
+            <w:webHidden/>
+          </w:rPr>
+          <w:fldChar w:fldCharType="end"/>
+        </w:r>
+      </w:hyperlink>
+    </w:p>
+    <w:p>
+      <w:pPr>
+        <w:pStyle w:val="TOC2"/>
+        <w:tabs>
+          <w:tab w:val="right" w:leader="dot" w:pos="10456"/>
+        </w:tabs>
+        <w:rPr>
+          <w:rFonts w:asciiTheme="minorHAnsi" w:eastAsiaTheme="minorEastAsia" w:hAnsiTheme="minorHAnsi" w:cstheme="minorBidi"/>
+          <w:noProof/>
+          <w:sz w:val="22"/>
+          <w:lang w:eastAsia="en-SG"/>
+        </w:rPr>
+      </w:pPr>
+      <w:hyperlink w:anchor="_Toc156390487" w:history="1">
+        <w:r>
+          <w:rPr>
+            <w:rStyle w:val="Hyperlink"/>
+            <w:noProof/>
+          </w:rPr>
+          <w:t>Find()</w:t>
+        </w:r>
+        <w:r>
+          <w:rPr>
+            <w:noProof/>
+            <w:webHidden/>
+          </w:rPr>
+          <w:tab/>
+        </w:r>
+        <w:r>
+          <w:rPr>
+            <w:noProof/>
+            <w:webHidden/>
+          </w:rPr>
+          <w:fldChar w:fldCharType="begin"/>
+        </w:r>
+        <w:r>
+          <w:rPr>
+            <w:noProof/>
+            <w:webHidden/>
+          </w:rPr>
+          <w:instrText xml:space="preserve"> PAGEREF _Toc156390487 \h </w:instrText>
         </w:r>
         <w:r>
           <w:rPr>
@@ -1365,7 +1441,7 @@
           <w:lang w:eastAsia="en-SG"/>
         </w:rPr>
       </w:pPr>
-      <w:hyperlink w:anchor="_Toc156376855" w:history="1">
+      <w:hyperlink w:anchor="_Toc156390488" w:history="1">
         <w:r>
           <w:rPr>
             <w:rStyle w:val="Hyperlink"/>
@@ -1392,7 +1468,7 @@
             <w:noProof/>
             <w:webHidden/>
           </w:rPr>
-          <w:instrText xml:space="preserve"> PAGEREF _Toc156376855 \h </w:instrText>
+          <w:instrText xml:space="preserve"> PAGEREF _Toc156390488 \h </w:instrText>
         </w:r>
         <w:r>
           <w:rPr>
@@ -1436,7 +1512,7 @@
           <w:lang w:eastAsia="en-SG"/>
         </w:rPr>
       </w:pPr>
-      <w:hyperlink w:anchor="_Toc156376856" w:history="1">
+      <w:hyperlink w:anchor="_Toc156390489" w:history="1">
         <w:r>
           <w:rPr>
             <w:rStyle w:val="Hyperlink"/>
@@ -1463,7 +1539,7 @@
             <w:noProof/>
             <w:webHidden/>
           </w:rPr>
-          <w:instrText xml:space="preserve"> PAGEREF _Toc156376856 \h </w:instrText>
+          <w:instrText xml:space="preserve"> PAGEREF _Toc156390489 \h </w:instrText>
         </w:r>
         <w:r>
           <w:rPr>
@@ -1507,7 +1583,7 @@
           <w:lang w:eastAsia="en-SG"/>
         </w:rPr>
       </w:pPr>
-      <w:hyperlink w:anchor="_Toc156376857" w:history="1">
+      <w:hyperlink w:anchor="_Toc156390490" w:history="1">
         <w:r>
           <w:rPr>
             <w:rStyle w:val="Hyperlink"/>
@@ -1534,7 +1610,7 @@
             <w:noProof/>
             <w:webHidden/>
           </w:rPr>
-          <w:instrText xml:space="preserve"> PAGEREF _Toc156376857 \h </w:instrText>
+          <w:instrText xml:space="preserve"> PAGEREF _Toc156390490 \h </w:instrText>
         </w:r>
         <w:r>
           <w:rPr>
@@ -1554,7 +1630,7 @@
             <w:noProof/>
             <w:webHidden/>
           </w:rPr>
-          <w:t>6</w:t>
+          <w:t>5</w:t>
         </w:r>
         <w:r>
           <w:rPr>
@@ -1578,7 +1654,7 @@
           <w:lang w:eastAsia="en-SG"/>
         </w:rPr>
       </w:pPr>
-      <w:hyperlink w:anchor="_Toc156376858" w:history="1">
+      <w:hyperlink w:anchor="_Toc156390491" w:history="1">
         <w:r>
           <w:rPr>
             <w:rStyle w:val="Hyperlink"/>
@@ -1605,7 +1681,7 @@
             <w:noProof/>
             <w:webHidden/>
           </w:rPr>
-          <w:instrText xml:space="preserve"> PAGEREF _Toc156376858 \h </w:instrText>
+          <w:instrText xml:space="preserve"> PAGEREF _Toc156390491 \h </w:instrText>
         </w:r>
         <w:r>
           <w:rPr>
@@ -1625,7 +1701,7 @@
             <w:noProof/>
             <w:webHidden/>
           </w:rPr>
-          <w:t>6</w:t>
+          <w:t>5</w:t>
         </w:r>
         <w:r>
           <w:rPr>
@@ -1649,7 +1725,7 @@
           <w:lang w:eastAsia="en-SG"/>
         </w:rPr>
       </w:pPr>
-      <w:hyperlink w:anchor="_Toc156376859" w:history="1">
+      <w:hyperlink w:anchor="_Toc156390492" w:history="1">
         <w:r>
           <w:rPr>
             <w:rStyle w:val="Hyperlink"/>
@@ -1676,7 +1752,7 @@
             <w:noProof/>
             <w:webHidden/>
           </w:rPr>
-          <w:instrText xml:space="preserve"> PAGEREF _Toc156376859 \h </w:instrText>
+          <w:instrText xml:space="preserve"> PAGEREF _Toc156390492 \h </w:instrText>
         </w:r>
         <w:r>
           <w:rPr>
@@ -1727,7 +1803,7 @@
       <w:pPr>
         <w:pStyle w:val="Heading1"/>
       </w:pPr>
-      <w:bookmarkStart w:id="0" w:name="_Toc156376837"/>
+      <w:bookmarkStart w:id="0" w:name="_Toc156390469"/>
       <w:r>
         <w:lastRenderedPageBreak/>
         <w:t>Introduction</w:t>
@@ -1744,7 +1820,7 @@
       <w:pPr>
         <w:pStyle w:val="Heading1"/>
       </w:pPr>
-      <w:bookmarkStart w:id="1" w:name="_Toc156376838"/>
+      <w:bookmarkStart w:id="1" w:name="_Toc156390470"/>
       <w:r>
         <w:t>Extra features</w:t>
       </w:r>
@@ -1762,7 +1838,7 @@
       <w:pPr>
         <w:pStyle w:val="Heading2"/>
       </w:pPr>
-      <w:bookmarkStart w:id="2" w:name="_Toc156376839"/>
+      <w:bookmarkStart w:id="2" w:name="_Toc156390471"/>
       <w:r>
         <w:t xml:space="preserve">Dynamic border </w:t>
       </w:r>
@@ -1902,111 +1978,137 @@
         <w:t>@</w:t>
       </w:r>
     </w:p>
+    <w:p>
+      <w:r>
+        <w:t>As illustrated, the change i</w:t>
+      </w:r>
+      <w:r>
+        <w:t>n</w:t>
+      </w:r>
+      <w:r>
+        <w:t xml:space="preserve"> grid size does not affect the </w:t>
+      </w:r>
+      <w:r>
+        <w:t>coordinates</w:t>
+      </w:r>
+      <w:r>
+        <w:t xml:space="preserve"> in the grid. The x and y coordinates remain consistently accurate.</w:t>
+      </w:r>
+    </w:p>
     <w:p/>
     <w:p>
-      <w:r>
-        <w:t>As illustrated, the change i</w:t>
-      </w:r>
-      <w:r>
-        <w:t>n</w:t>
-      </w:r>
-      <w:r>
-        <w:t xml:space="preserve"> grid size does not affect the </w:t>
-      </w:r>
-      <w:r>
-        <w:t>coordinates</w:t>
-      </w:r>
-      <w:r>
-        <w:t xml:space="preserve"> in the grid. The x and y coordinates remain consistently accurate.</w:t>
+      <w:pPr>
+        <w:pStyle w:val="Heading2"/>
+      </w:pPr>
+      <w:bookmarkStart w:id="3" w:name="_Toc156390472"/>
+      <w:r>
+        <w:t>Input validation</w:t>
+      </w:r>
+      <w:bookmarkEnd w:id="3"/>
+    </w:p>
+    <w:p>
+      <w:pPr>
+        <w:pStyle w:val="Heading3"/>
+      </w:pPr>
+      <w:bookmarkStart w:id="4" w:name="_Toc156390473"/>
+      <w:r>
+        <w:t>Main menu</w:t>
+      </w:r>
+      <w:bookmarkEnd w:id="4"/>
+    </w:p>
+    <w:p>
+      <w:r>
+        <w:t>If the user inputs anything that’s not within the menu options, the program will ask for input again.</w:t>
+      </w:r>
+    </w:p>
+    <w:p>
+      <w:pPr>
+        <w:pStyle w:val="Heading3"/>
+      </w:pPr>
+      <w:bookmarkStart w:id="5" w:name="_Toc156390474"/>
+      <w:r>
+        <w:t>File not found</w:t>
+      </w:r>
+      <w:bookmarkEnd w:id="5"/>
+    </w:p>
+    <w:p>
+      <w:r>
+        <w:t>In option 1, if the file is not found or if it cannot be read, the program will ask to input another file name.</w:t>
+      </w:r>
+    </w:p>
+    <w:p>
+      <w:pPr>
+        <w:pStyle w:val="Heading3"/>
+      </w:pPr>
+      <w:bookmarkStart w:id="6" w:name="_Toc156390475"/>
+      <w:proofErr w:type="spellStart"/>
+      <w:r>
+        <w:t>Config</w:t>
+      </w:r>
+      <w:proofErr w:type="spellEnd"/>
+      <w:r>
+        <w:t xml:space="preserve"> file must be processed</w:t>
+      </w:r>
+      <w:bookmarkEnd w:id="6"/>
+    </w:p>
+    <w:p>
+      <w:r>
+        <w:t xml:space="preserve">If the user selects any options from 2 to 7, without processing the </w:t>
+      </w:r>
+      <w:proofErr w:type="spellStart"/>
+      <w:r>
+        <w:t>config</w:t>
+      </w:r>
+      <w:proofErr w:type="spellEnd"/>
+      <w:r>
+        <w:t xml:space="preserve"> file in option 1, the selected option will not run.</w:t>
+      </w:r>
+    </w:p>
+    <w:p>
+      <w:pPr>
+        <w:pStyle w:val="Heading3"/>
+      </w:pPr>
+      <w:bookmarkStart w:id="7" w:name="_Toc156390476"/>
+      <w:proofErr w:type="spellStart"/>
+      <w:r>
+        <w:t>Config</w:t>
+      </w:r>
+      <w:proofErr w:type="spellEnd"/>
+      <w:r>
+        <w:t xml:space="preserve"> file ignores white spaces </w:t>
+      </w:r>
+      <w:r>
+        <w:t>outside of</w:t>
+      </w:r>
+      <w:r>
+        <w:t xml:space="preserve"> the 5 lines</w:t>
+      </w:r>
+      <w:bookmarkEnd w:id="7"/>
+    </w:p>
+    <w:p>
+      <w:r>
+        <w:t xml:space="preserve">When the program reads in the </w:t>
+      </w:r>
+      <w:proofErr w:type="spellStart"/>
+      <w:r>
+        <w:t>config</w:t>
+      </w:r>
+      <w:proofErr w:type="spellEnd"/>
+      <w:r>
+        <w:t xml:space="preserve"> file, all comments and empty lines are ignored</w:t>
+      </w:r>
+      <w:r>
+        <w:t>.</w:t>
       </w:r>
     </w:p>
     <w:p/>
     <w:p>
       <w:pPr>
-        <w:pStyle w:val="Heading2"/>
-      </w:pPr>
-      <w:bookmarkStart w:id="3" w:name="_Toc156376840"/>
-      <w:r>
-        <w:t>Input validation</w:t>
-      </w:r>
-      <w:bookmarkEnd w:id="3"/>
-    </w:p>
-    <w:p>
-      <w:pPr>
-        <w:pStyle w:val="Heading3"/>
-      </w:pPr>
-      <w:bookmarkStart w:id="4" w:name="_Toc156376841"/>
-      <w:r>
-        <w:t>Main menu</w:t>
-      </w:r>
-      <w:bookmarkEnd w:id="4"/>
-    </w:p>
-    <w:p>
-      <w:r>
-        <w:t>If the user inputs anything that’s not within the menu options, the program will ask for input again.</w:t>
-      </w:r>
-    </w:p>
-    <w:p>
-      <w:pPr>
-        <w:pStyle w:val="Heading3"/>
-      </w:pPr>
-      <w:bookmarkStart w:id="5" w:name="_Toc156376842"/>
-      <w:r>
-        <w:t>File not found</w:t>
-      </w:r>
-      <w:bookmarkEnd w:id="5"/>
-    </w:p>
-    <w:p>
-      <w:r>
-        <w:t>In option 1, if the file is not found or if it cannot be read, the program will ask to input another file name.</w:t>
-      </w:r>
-    </w:p>
-    <w:p>
-      <w:pPr>
-        <w:pStyle w:val="Heading3"/>
-      </w:pPr>
-      <w:bookmarkStart w:id="6" w:name="_Toc156376843"/>
-      <w:r>
-        <w:t>Config file must be processed</w:t>
-      </w:r>
-      <w:bookmarkEnd w:id="6"/>
-    </w:p>
-    <w:p>
-      <w:r>
-        <w:t>If the user selects any options from 2 to 7, without processing the config file in option 1, the selected option will not run.</w:t>
-      </w:r>
-    </w:p>
-    <w:p>
-      <w:pPr>
-        <w:pStyle w:val="Heading3"/>
-      </w:pPr>
-      <w:bookmarkStart w:id="7" w:name="_Toc156376844"/>
-      <w:r>
-        <w:t xml:space="preserve">Config file ignores white spaces </w:t>
-      </w:r>
-      <w:r>
-        <w:t>outside of</w:t>
-      </w:r>
-      <w:r>
-        <w:t xml:space="preserve"> the 5 lines</w:t>
-      </w:r>
-      <w:bookmarkEnd w:id="7"/>
-    </w:p>
-    <w:p>
-      <w:r>
-        <w:t>When the program reads in the config file, all comments and empty lines are ignored</w:t>
-      </w:r>
-      <w:r>
-        <w:t>.</w:t>
-      </w:r>
-    </w:p>
-    <w:p/>
-    <w:p>
-      <w:pPr>
         <w:pStyle w:val="Heading1"/>
       </w:pPr>
-      <w:bookmarkStart w:id="8" w:name="_Toc156376845"/>
-      <w:r>
+      <w:bookmarkStart w:id="8" w:name="_Toc156390477"/>
+      <w:r>
+        <w:lastRenderedPageBreak/>
         <w:t>Limitations</w:t>
       </w:r>
       <w:bookmarkEnd w:id="8"/>
@@ -2043,12 +2145,14 @@
       <w:r>
         <w:t xml:space="preserve">The </w:t>
       </w:r>
+      <w:proofErr w:type="spellStart"/>
       <w:r>
         <w:rPr>
           <w:rStyle w:val="BookTitle"/>
         </w:rPr>
         <w:t>ncurser</w:t>
       </w:r>
+      <w:proofErr w:type="spellEnd"/>
       <w:r>
         <w:t xml:space="preserve"> library is only available on Linux. </w:t>
       </w:r>
@@ -2089,7 +2193,15 @@
         </w:numPr>
       </w:pPr>
       <w:r>
-        <w:t>The config file requires a specific format else the program would not run properly.</w:t>
+        <w:t xml:space="preserve">The </w:t>
+      </w:r>
+      <w:proofErr w:type="spellStart"/>
+      <w:r>
+        <w:t>config</w:t>
+      </w:r>
+      <w:proofErr w:type="spellEnd"/>
+      <w:r>
+        <w:t xml:space="preserve"> file requires a specific format else the program would not run properly.</w:t>
       </w:r>
     </w:p>
     <w:p>
@@ -2157,7 +2269,15 @@
         </w:numPr>
       </w:pPr>
       <w:r>
-        <w:t>User cannot re-enter config file. User would need to end program and start again</w:t>
+        <w:t xml:space="preserve">User cannot re-enter </w:t>
+      </w:r>
+      <w:proofErr w:type="spellStart"/>
+      <w:r>
+        <w:t>config</w:t>
+      </w:r>
+      <w:proofErr w:type="spellEnd"/>
+      <w:r>
+        <w:t xml:space="preserve"> file. User would need to end program and start again</w:t>
       </w:r>
     </w:p>
     <w:p>
@@ -2177,7 +2297,7 @@
       <w:pPr>
         <w:pStyle w:val="Heading1"/>
       </w:pPr>
-      <w:bookmarkStart w:id="9" w:name="_Toc156376846"/>
+      <w:bookmarkStart w:id="9" w:name="_Toc156390478"/>
       <w:r>
         <w:t>Learnings</w:t>
       </w:r>
@@ -2192,7 +2312,7 @@
       <w:pPr>
         <w:pStyle w:val="Heading2"/>
       </w:pPr>
-      <w:bookmarkStart w:id="10" w:name="_Toc156376847"/>
+      <w:bookmarkStart w:id="10" w:name="_Toc156390479"/>
       <w:r>
         <w:t>How to update elements in vector with range type for loop</w:t>
       </w:r>
@@ -2880,40 +3000,135 @@
       <w:pPr>
         <w:pStyle w:val="Heading2"/>
       </w:pPr>
-      <w:bookmarkStart w:id="11" w:name="_Toc156376848"/>
+      <w:bookmarkStart w:id="11" w:name="_Toc156390480"/>
+      <w:r>
+        <w:t>Some functions want C style string, not regular string</w:t>
+      </w:r>
+      <w:bookmarkEnd w:id="11"/>
+    </w:p>
+    <w:p>
+      <w:r>
+        <w:t xml:space="preserve">I used this function called </w:t>
+      </w:r>
+      <w:proofErr w:type="spellStart"/>
+      <w:proofErr w:type="gramStart"/>
+      <w:r>
+        <w:rPr>
+          <w:rStyle w:val="BookTitle"/>
+        </w:rPr>
+        <w:t>mvwprintw</w:t>
+      </w:r>
+      <w:proofErr w:type="spellEnd"/>
+      <w:r>
+        <w:rPr>
+          <w:rStyle w:val="BookTitle"/>
+        </w:rPr>
+        <w:t>(</w:t>
+      </w:r>
+      <w:proofErr w:type="gramEnd"/>
+      <w:r>
+        <w:rPr>
+          <w:rStyle w:val="BookTitle"/>
+        </w:rPr>
+        <w:t>)</w:t>
+      </w:r>
+      <w:r>
+        <w:t xml:space="preserve"> from the </w:t>
+      </w:r>
+      <w:proofErr w:type="spellStart"/>
+      <w:r>
+        <w:rPr>
+          <w:rStyle w:val="BookTitle"/>
+        </w:rPr>
+        <w:t>ncurser</w:t>
+      </w:r>
+      <w:proofErr w:type="spellEnd"/>
+      <w:r>
+        <w:t xml:space="preserve"> library. It’s fourth parameter takes in a string. I had an </w:t>
+      </w:r>
+      <w:proofErr w:type="spellStart"/>
+      <w:r>
+        <w:t>int</w:t>
+      </w:r>
+      <w:proofErr w:type="spellEnd"/>
+      <w:r>
+        <w:t xml:space="preserve"> type variable that I wanted to use. I looked up ways to convert </w:t>
+      </w:r>
+      <w:proofErr w:type="spellStart"/>
+      <w:r>
+        <w:t>int</w:t>
+      </w:r>
+      <w:proofErr w:type="spellEnd"/>
+      <w:r>
+        <w:t xml:space="preserve"> to string, however I still received an error message. Upon closer inspection, the </w:t>
+      </w:r>
       <w:r>
         <w:lastRenderedPageBreak/>
-        <w:t>Some functions want C style string, not regular string</w:t>
-      </w:r>
-      <w:bookmarkEnd w:id="11"/>
-    </w:p>
-    <w:p>
-      <w:r>
-        <w:t xml:space="preserve">I used this function called </w:t>
-      </w:r>
+        <w:t xml:space="preserve">function wanted C style string </w:t>
+      </w:r>
+      <w:proofErr w:type="spellStart"/>
+      <w:r>
+        <w:t>const</w:t>
+      </w:r>
+      <w:proofErr w:type="spellEnd"/>
+      <w:r>
+        <w:t xml:space="preserve"> char*. So I searched up how to convert string to C style string. In the end I mashed two functions together to become </w:t>
+      </w:r>
+      <w:proofErr w:type="spellStart"/>
       <w:r>
         <w:rPr>
           <w:rStyle w:val="BookTitle"/>
         </w:rPr>
-        <w:t>mvwprintw()</w:t>
-      </w:r>
-      <w:r>
-        <w:t xml:space="preserve"> from the </w:t>
-      </w:r>
+        <w:t>to_string</w:t>
+      </w:r>
+      <w:proofErr w:type="spellEnd"/>
       <w:r>
         <w:rPr>
           <w:rStyle w:val="BookTitle"/>
         </w:rPr>
-        <w:t>ncurser</w:t>
-      </w:r>
-      <w:r>
-        <w:t xml:space="preserve"> library. It’s fourth parameter takes in a string. I had an int type variable that I wanted to use. I looked up ways to convert int to string, however I still received an error message. Upon closer inspection, the function wanted C style string const char*. So I searched up how to convert string to C style string. In the end I mashed two functions together to become </w:t>
-      </w:r>
+        <w:t>(</w:t>
+      </w:r>
+      <w:proofErr w:type="spellStart"/>
       <w:r>
         <w:rPr>
           <w:rStyle w:val="BookTitle"/>
         </w:rPr>
-        <w:t>to_string(gridy).c_str()</w:t>
+        <w:t>gridy</w:t>
+      </w:r>
+      <w:proofErr w:type="spellEnd"/>
+      <w:r>
+        <w:rPr>
+          <w:rStyle w:val="BookTitle"/>
+        </w:rPr>
+        <w:t>).</w:t>
+      </w:r>
+      <w:proofErr w:type="spellStart"/>
+      <w:r>
+        <w:rPr>
+          <w:rStyle w:val="BookTitle"/>
+        </w:rPr>
+        <w:t>c_</w:t>
+      </w:r>
+      <w:proofErr w:type="gramStart"/>
+      <w:r>
+        <w:rPr>
+          <w:rStyle w:val="BookTitle"/>
+        </w:rPr>
+        <w:t>str</w:t>
+      </w:r>
+      <w:proofErr w:type="spellEnd"/>
+      <w:r>
+        <w:rPr>
+          <w:rStyle w:val="BookTitle"/>
+        </w:rPr>
+        <w:t>(</w:t>
+      </w:r>
+      <w:proofErr w:type="gramEnd"/>
+      <w:r>
+        <w:rPr>
+          <w:rStyle w:val="BookTitle"/>
+        </w:rPr>
+        <w:t>)</w:t>
       </w:r>
       <w:r>
         <w:t xml:space="preserve"> </w:t>
@@ -2927,140 +3142,91 @@
         <w:t>use external libraries so I scrapped it lol.</w:t>
       </w:r>
     </w:p>
+    <w:p>
+      <w:bookmarkStart w:id="12" w:name="_GoBack"/>
+      <w:bookmarkEnd w:id="12"/>
+    </w:p>
+    <w:p>
+      <w:pPr>
+        <w:pStyle w:val="Heading2"/>
+      </w:pPr>
+      <w:bookmarkStart w:id="13" w:name="_Toc156390482"/>
+      <w:r>
+        <w:t>Map</w:t>
+      </w:r>
+      <w:r>
+        <w:t xml:space="preserve"> is just like a python dictionary with </w:t>
+      </w:r>
+      <w:proofErr w:type="spellStart"/>
+      <w:r>
+        <w:t>key:value</w:t>
+      </w:r>
+      <w:bookmarkEnd w:id="13"/>
+      <w:proofErr w:type="spellEnd"/>
+    </w:p>
+    <w:p>
+      <w:r>
+        <w:t xml:space="preserve">I discovered this type called </w:t>
+      </w:r>
+      <w:r>
+        <w:rPr>
+          <w:rStyle w:val="BookTitle"/>
+        </w:rPr>
+        <w:t>map</w:t>
+      </w:r>
+      <w:r>
+        <w:t xml:space="preserve"> that acts just like a python dictionary. Useful when I want to look for something based on </w:t>
+      </w:r>
+      <w:proofErr w:type="spellStart"/>
+      <w:r>
+        <w:t>key:value</w:t>
+      </w:r>
+      <w:proofErr w:type="spellEnd"/>
+      <w:r>
+        <w:t xml:space="preserve"> pairs.</w:t>
+      </w:r>
+    </w:p>
     <w:p/>
     <w:p>
       <w:pPr>
         <w:pStyle w:val="Heading2"/>
       </w:pPr>
-      <w:bookmarkStart w:id="12" w:name="_Toc156376849"/>
-      <w:r>
-        <w:t>CWE-416: Use After Free</w:t>
-      </w:r>
-      <w:bookmarkEnd w:id="12"/>
-    </w:p>
-    <w:p>
-      <w:r>
-        <w:t xml:space="preserve">In my VS code IDE, I have a code scanning plug in from Snyk. </w:t>
-      </w:r>
-      <w:r>
-        <w:t>It detected</w:t>
-      </w:r>
-      <w:r>
-        <w:t xml:space="preserve"> that my code had this vulnerability called “use after free”.</w:t>
-      </w:r>
-    </w:p>
-    <w:p>
-      <w:r>
-        <w:rPr>
-          <w:noProof/>
-          <w:lang w:eastAsia="en-SG"/>
-        </w:rPr>
-        <w:drawing>
-          <wp:inline distT="0" distB="0" distL="0" distR="0" wp14:anchorId="7513BFDF" wp14:editId="780CF893">
-            <wp:extent cx="4243753" cy="1817361"/>
-            <wp:effectExtent l="0" t="0" r="4445" b="0"/>
-            <wp:docPr id="1" name="Picture 1"/>
-            <wp:cNvGraphicFramePr>
-              <a:graphicFrameLocks xmlns:a="http://schemas.openxmlformats.org/drawingml/2006/main" noChangeAspect="1"/>
-            </wp:cNvGraphicFramePr>
-            <a:graphic xmlns:a="http://schemas.openxmlformats.org/drawingml/2006/main">
-              <a:graphicData uri="http://schemas.openxmlformats.org/drawingml/2006/picture">
-                <pic:pic xmlns:pic="http://schemas.openxmlformats.org/drawingml/2006/picture">
-                  <pic:nvPicPr>
-                    <pic:cNvPr id="1" name=""/>
-                    <pic:cNvPicPr/>
-                  </pic:nvPicPr>
-                  <pic:blipFill>
-                    <a:blip r:embed="rId11"/>
-                    <a:stretch>
-                      <a:fillRect/>
-                    </a:stretch>
-                  </pic:blipFill>
-                  <pic:spPr>
-                    <a:xfrm>
-                      <a:off x="0" y="0"/>
-                      <a:ext cx="4267414" cy="1827493"/>
-                    </a:xfrm>
-                    <a:prstGeom prst="rect">
-                      <a:avLst/>
-                    </a:prstGeom>
-                  </pic:spPr>
-                </pic:pic>
-              </a:graphicData>
-            </a:graphic>
-          </wp:inline>
-        </w:drawing>
-      </w:r>
-    </w:p>
-    <w:p>
-      <w:hyperlink r:id="rId12" w:history="1">
-        <w:r>
-          <w:rPr>
-            <w:rStyle w:val="Hyperlink"/>
-          </w:rPr>
-          <w:t>https://learn.snyk.io/lesson/use-after-free/</w:t>
-        </w:r>
-      </w:hyperlink>
-    </w:p>
-    <w:p>
-      <w:r>
-        <w:t>After reading the article I understood why Snyk was giving me a warning. I realised that if this function takes in an empty xys array, or if xys has a different number of elements than I expected, say only 3 elements, then xys[3] would be pointing to an unallocated memory location. Best case, xys[3] just points to some random memory location and when it is printed out, it just prints some gibberish. But worst case scenario is that an attacker could manipulate input to perform remote code execution.</w:t>
-      </w:r>
-    </w:p>
-    <w:p>
-      <w:r>
-        <w:t xml:space="preserve">Functionally my code as is would work because the size of the array is hard-coded </w:t>
-      </w:r>
-      <w:r>
-        <w:t>but for good measure I should check if array is null before accessing its contents.</w:t>
-      </w:r>
-    </w:p>
-    <w:p>
-      <w:r>
-        <w:rPr>
-          <w:noProof/>
-          <w:lang w:eastAsia="en-SG"/>
-        </w:rPr>
-        <w:drawing>
-          <wp:inline distT="0" distB="0" distL="0" distR="0" wp14:anchorId="16B4C96B" wp14:editId="2D1A5A94">
-            <wp:extent cx="4218133" cy="2016369"/>
-            <wp:effectExtent l="0" t="0" r="0" b="3175"/>
-            <wp:docPr id="2" name="Picture 2"/>
-            <wp:cNvGraphicFramePr>
-              <a:graphicFrameLocks xmlns:a="http://schemas.openxmlformats.org/drawingml/2006/main" noChangeAspect="1"/>
-            </wp:cNvGraphicFramePr>
-            <a:graphic xmlns:a="http://schemas.openxmlformats.org/drawingml/2006/main">
-              <a:graphicData uri="http://schemas.openxmlformats.org/drawingml/2006/picture">
-                <pic:pic xmlns:pic="http://schemas.openxmlformats.org/drawingml/2006/picture">
-                  <pic:nvPicPr>
-                    <pic:cNvPr id="1" name=""/>
-                    <pic:cNvPicPr/>
-                  </pic:nvPicPr>
-                  <pic:blipFill>
-                    <a:blip r:embed="rId13"/>
-                    <a:stretch>
-                      <a:fillRect/>
-                    </a:stretch>
-                  </pic:blipFill>
-                  <pic:spPr>
-                    <a:xfrm>
-                      <a:off x="0" y="0"/>
-                      <a:ext cx="4240764" cy="2027187"/>
-                    </a:xfrm>
-                    <a:prstGeom prst="rect">
-                      <a:avLst/>
-                    </a:prstGeom>
-                  </pic:spPr>
-                </pic:pic>
-              </a:graphicData>
-            </a:graphic>
-          </wp:inline>
-        </w:drawing>
-      </w:r>
-    </w:p>
-    <w:p>
-      <w:r>
-        <w:t>Nonetheless, the scanner still throws a warning. I think it’s fine because, as mentioned previously, the size of the array is hard-coded hence my app will not run into null pointer type issues in this function. Still, interesting to see Snyk giving me memory allocation related warnings. Something I would not see for python applications.</w:t>
+      <w:bookmarkStart w:id="14" w:name="_Toc156390483"/>
+      <w:proofErr w:type="spellStart"/>
+      <w:r>
+        <w:t>Unordered_map</w:t>
+      </w:r>
+      <w:proofErr w:type="spellEnd"/>
+      <w:r>
+        <w:t xml:space="preserve"> is map but unordered </w:t>
+      </w:r>
+      <w:r>
+        <w:t>and</w:t>
+      </w:r>
+      <w:r>
+        <w:t xml:space="preserve"> slower</w:t>
+      </w:r>
+      <w:bookmarkEnd w:id="14"/>
+    </w:p>
+    <w:p>
+      <w:r>
+        <w:t xml:space="preserve">Apparently maps, aka </w:t>
+      </w:r>
+      <w:proofErr w:type="spellStart"/>
+      <w:r>
+        <w:t>c++</w:t>
+      </w:r>
+      <w:proofErr w:type="spellEnd"/>
+      <w:r>
+        <w:t xml:space="preserve"> </w:t>
+      </w:r>
+      <w:proofErr w:type="spellStart"/>
+      <w:r>
+        <w:t>dicts</w:t>
+      </w:r>
+      <w:proofErr w:type="spellEnd"/>
+      <w:r>
+        <w:t xml:space="preserve"> lol, have an unordered version however it takes up more memory. It’s use case is specific to the developer’s application. For my case, it seems both work fine so I used map instead.</w:t>
       </w:r>
     </w:p>
     <w:p/>
@@ -3068,128 +3234,21 @@
       <w:pPr>
         <w:pStyle w:val="Heading2"/>
       </w:pPr>
-      <w:bookmarkStart w:id="13" w:name="_Toc156376850"/>
-      <w:r>
-        <w:t>No return value</w:t>
-      </w:r>
-      <w:bookmarkEnd w:id="13"/>
-    </w:p>
-    <w:p>
-      <w:r>
-        <w:t xml:space="preserve">In my functions </w:t>
-      </w:r>
-      <w:r>
-        <w:rPr>
-          <w:rStyle w:val="BookTitle"/>
-        </w:rPr>
-        <w:t>men2reader</w:t>
-      </w:r>
-      <w:r>
-        <w:t xml:space="preserve"> and </w:t>
-      </w:r>
-      <w:r>
-        <w:rPr>
-          <w:rStyle w:val="BookTitle"/>
-        </w:rPr>
-        <w:t>men3reader</w:t>
-      </w:r>
-      <w:r>
-        <w:t xml:space="preserve">, they only have a return value inside an if statement. Outside this if statement there is no return value. The compiler gives me a warning for this. I understand that all non-void functions must have a return value however I have designed my program flow such that </w:t>
-      </w:r>
-      <w:r>
-        <w:t>if config file has not been processed, options 2 to 7 cannot be performed.</w:t>
-      </w:r>
-      <w:r>
-        <w:t xml:space="preserve"> Thus,</w:t>
-      </w:r>
-      <w:r>
-        <w:t xml:space="preserve"> there will never be an instance where </w:t>
-      </w:r>
-      <w:r>
-        <w:rPr>
-          <w:rStyle w:val="BookTitle"/>
-        </w:rPr>
-        <w:t>men2reader</w:t>
-      </w:r>
-      <w:r>
-        <w:t xml:space="preserve"> and </w:t>
-      </w:r>
-      <w:r>
-        <w:rPr>
-          <w:rStyle w:val="BookTitle"/>
-        </w:rPr>
-        <w:t>men3reader</w:t>
-      </w:r>
-      <w:r>
-        <w:t xml:space="preserve"> does not return anything.</w:t>
-      </w:r>
-    </w:p>
-    <w:p/>
-    <w:p>
-      <w:pPr>
-        <w:pStyle w:val="Heading2"/>
-      </w:pPr>
-      <w:bookmarkStart w:id="14" w:name="_Toc156376851"/>
-      <w:r>
-        <w:lastRenderedPageBreak/>
-        <w:t>Map</w:t>
-      </w:r>
-      <w:r>
-        <w:t xml:space="preserve"> is just like a python dictionary with key:value</w:t>
-      </w:r>
-      <w:bookmarkEnd w:id="14"/>
-    </w:p>
-    <w:p>
-      <w:r>
-        <w:t xml:space="preserve">I discovered this type called </w:t>
-      </w:r>
-      <w:r>
-        <w:rPr>
-          <w:rStyle w:val="BookTitle"/>
-        </w:rPr>
-        <w:t>map</w:t>
-      </w:r>
-      <w:r>
-        <w:t xml:space="preserve"> that acts just like a python dictionary. Useful when I want to look for something based on key:value pairs.</w:t>
-      </w:r>
-    </w:p>
-    <w:p/>
-    <w:p>
-      <w:pPr>
-        <w:pStyle w:val="Heading2"/>
-      </w:pPr>
-      <w:bookmarkStart w:id="15" w:name="_Toc156376852"/>
-      <w:r>
-        <w:t xml:space="preserve">Unordered_map is map but unordered </w:t>
-      </w:r>
-      <w:r>
-        <w:t>and</w:t>
-      </w:r>
-      <w:r>
-        <w:t xml:space="preserve"> slower</w:t>
+      <w:bookmarkStart w:id="15" w:name="_Toc156390484"/>
+      <w:r>
+        <w:t>Shortcut class constructor syntax</w:t>
       </w:r>
       <w:bookmarkEnd w:id="15"/>
     </w:p>
     <w:p>
       <w:r>
-        <w:t>Apparently maps, aka c++ dicts lol, have an unordered version however it takes up more memory. It’s use case is specific to the developer’s application. For my case, it seems both work fine so I used map instead.</w:t>
-      </w:r>
-    </w:p>
-    <w:p/>
-    <w:p>
-      <w:pPr>
-        <w:pStyle w:val="Heading2"/>
-      </w:pPr>
-      <w:bookmarkStart w:id="16" w:name="_Toc156376853"/>
-      <w:r>
-        <w:t>Shortcut class constructor syntax</w:t>
-      </w:r>
-      <w:bookmarkEnd w:id="16"/>
-    </w:p>
-    <w:p>
-      <w:r>
-        <w:t>I copied some code online to create my struct</w:t>
-      </w:r>
+        <w:t xml:space="preserve">I copied some code online to create my </w:t>
+      </w:r>
+      <w:proofErr w:type="spellStart"/>
+      <w:r>
+        <w:t>struct</w:t>
+      </w:r>
+      <w:proofErr w:type="spellEnd"/>
     </w:p>
     <w:p>
       <w:pPr>
@@ -3211,7 +3270,29 @@
           <w:szCs w:val="21"/>
           <w:lang w:eastAsia="en-SG"/>
         </w:rPr>
-        <w:t>// Struct to store coordinates and category</w:t>
+        <w:t xml:space="preserve">// </w:t>
+      </w:r>
+      <w:proofErr w:type="spellStart"/>
+      <w:r>
+        <w:rPr>
+          <w:rFonts w:ascii="Consolas" w:eastAsia="Times New Roman" w:hAnsi="Consolas"/>
+          <w:color w:val="6A9955"/>
+          <w:sz w:val="21"/>
+          <w:szCs w:val="21"/>
+          <w:lang w:eastAsia="en-SG"/>
+        </w:rPr>
+        <w:t>Struct</w:t>
+      </w:r>
+      <w:proofErr w:type="spellEnd"/>
+      <w:r>
+        <w:rPr>
+          <w:rFonts w:ascii="Consolas" w:eastAsia="Times New Roman" w:hAnsi="Consolas"/>
+          <w:color w:val="6A9955"/>
+          <w:sz w:val="21"/>
+          <w:szCs w:val="21"/>
+          <w:lang w:eastAsia="en-SG"/>
+        </w:rPr>
+        <w:t xml:space="preserve"> to store coordinates and category</w:t>
       </w:r>
     </w:p>
     <w:p>
@@ -3226,6 +3307,7 @@
           <w:lang w:eastAsia="en-SG"/>
         </w:rPr>
       </w:pPr>
+      <w:proofErr w:type="spellStart"/>
       <w:r>
         <w:rPr>
           <w:rFonts w:ascii="Consolas" w:eastAsia="Times New Roman" w:hAnsi="Consolas"/>
@@ -3236,6 +3318,7 @@
         </w:rPr>
         <w:t>struct</w:t>
       </w:r>
+      <w:proofErr w:type="spellEnd"/>
       <w:r>
         <w:rPr>
           <w:rFonts w:ascii="Consolas" w:eastAsia="Times New Roman" w:hAnsi="Consolas"/>
@@ -3246,6 +3329,7 @@
         </w:rPr>
         <w:t xml:space="preserve"> </w:t>
       </w:r>
+      <w:proofErr w:type="spellStart"/>
       <w:r>
         <w:rPr>
           <w:rFonts w:ascii="Consolas" w:eastAsia="Times New Roman" w:hAnsi="Consolas"/>
@@ -3256,6 +3340,7 @@
         </w:rPr>
         <w:t>surrounddata</w:t>
       </w:r>
+      <w:proofErr w:type="spellEnd"/>
       <w:r>
         <w:rPr>
           <w:rFonts w:ascii="Consolas" w:eastAsia="Times New Roman" w:hAnsi="Consolas"/>
@@ -3312,6 +3397,7 @@
         </w:rPr>
         <w:t xml:space="preserve">    </w:t>
       </w:r>
+      <w:proofErr w:type="spellStart"/>
       <w:r>
         <w:rPr>
           <w:rFonts w:ascii="Consolas" w:eastAsia="Times New Roman" w:hAnsi="Consolas"/>
@@ -3322,6 +3408,7 @@
         </w:rPr>
         <w:t>int</w:t>
       </w:r>
+      <w:proofErr w:type="spellEnd"/>
       <w:r>
         <w:rPr>
           <w:rFonts w:ascii="Consolas" w:eastAsia="Times New Roman" w:hAnsi="Consolas"/>
@@ -3355,6 +3442,7 @@
         </w:rPr>
         <w:t xml:space="preserve">    </w:t>
       </w:r>
+      <w:proofErr w:type="spellStart"/>
       <w:r>
         <w:rPr>
           <w:rFonts w:ascii="Consolas" w:eastAsia="Times New Roman" w:hAnsi="Consolas"/>
@@ -3365,6 +3453,7 @@
         </w:rPr>
         <w:t>int</w:t>
       </w:r>
+      <w:proofErr w:type="spellEnd"/>
       <w:r>
         <w:rPr>
           <w:rFonts w:ascii="Consolas" w:eastAsia="Times New Roman" w:hAnsi="Consolas"/>
@@ -3398,6 +3487,7 @@
         </w:rPr>
         <w:t xml:space="preserve">    </w:t>
       </w:r>
+      <w:proofErr w:type="spellStart"/>
       <w:r>
         <w:rPr>
           <w:rFonts w:ascii="Consolas" w:eastAsia="Times New Roman" w:hAnsi="Consolas"/>
@@ -3408,6 +3498,7 @@
         </w:rPr>
         <w:t>int</w:t>
       </w:r>
+      <w:proofErr w:type="spellEnd"/>
       <w:r>
         <w:rPr>
           <w:rFonts w:ascii="Consolas" w:eastAsia="Times New Roman" w:hAnsi="Consolas"/>
@@ -3464,6 +3555,8 @@
         </w:rPr>
         <w:t xml:space="preserve">    </w:t>
       </w:r>
+      <w:proofErr w:type="spellStart"/>
+      <w:proofErr w:type="gramStart"/>
       <w:r>
         <w:rPr>
           <w:rFonts w:ascii="Consolas" w:eastAsia="Times New Roman" w:hAnsi="Consolas"/>
@@ -3474,6 +3567,7 @@
         </w:rPr>
         <w:t>surrounddata</w:t>
       </w:r>
+      <w:proofErr w:type="spellEnd"/>
       <w:r>
         <w:rPr>
           <w:rFonts w:ascii="Consolas" w:eastAsia="Times New Roman" w:hAnsi="Consolas"/>
@@ -3484,6 +3578,8 @@
         </w:rPr>
         <w:t>(</w:t>
       </w:r>
+      <w:proofErr w:type="spellStart"/>
+      <w:proofErr w:type="gramEnd"/>
       <w:r>
         <w:rPr>
           <w:rFonts w:ascii="Consolas" w:eastAsia="Times New Roman" w:hAnsi="Consolas"/>
@@ -3494,6 +3590,7 @@
         </w:rPr>
         <w:t>int</w:t>
       </w:r>
+      <w:proofErr w:type="spellEnd"/>
       <w:r>
         <w:rPr>
           <w:rFonts w:ascii="Consolas" w:eastAsia="Times New Roman" w:hAnsi="Consolas"/>
@@ -3524,6 +3621,7 @@
         </w:rPr>
         <w:t xml:space="preserve">, </w:t>
       </w:r>
+      <w:proofErr w:type="spellStart"/>
       <w:r>
         <w:rPr>
           <w:rFonts w:ascii="Consolas" w:eastAsia="Times New Roman" w:hAnsi="Consolas"/>
@@ -3534,6 +3632,7 @@
         </w:rPr>
         <w:t>int</w:t>
       </w:r>
+      <w:proofErr w:type="spellEnd"/>
       <w:r>
         <w:rPr>
           <w:rFonts w:ascii="Consolas" w:eastAsia="Times New Roman" w:hAnsi="Consolas"/>
@@ -3564,6 +3663,7 @@
         </w:rPr>
         <w:t xml:space="preserve">, </w:t>
       </w:r>
+      <w:proofErr w:type="spellStart"/>
       <w:r>
         <w:rPr>
           <w:rFonts w:ascii="Consolas" w:eastAsia="Times New Roman" w:hAnsi="Consolas"/>
@@ -3574,6 +3674,7 @@
         </w:rPr>
         <w:t>int</w:t>
       </w:r>
+      <w:proofErr w:type="spellEnd"/>
       <w:r>
         <w:rPr>
           <w:rFonts w:ascii="Consolas" w:eastAsia="Times New Roman" w:hAnsi="Consolas"/>
@@ -3691,7 +3792,23 @@
     <w:p/>
     <w:p>
       <w:r>
-        <w:t>I found the constructor function quite unusual especially with the : sign. Apparently this is just a shortcut syntax to construct struct with member elements. It is the same as the java style constructor.</w:t>
+        <w:t xml:space="preserve">I found the constructor function quite unusual especially with </w:t>
+      </w:r>
+      <w:proofErr w:type="gramStart"/>
+      <w:r>
+        <w:t>the :</w:t>
+      </w:r>
+      <w:proofErr w:type="gramEnd"/>
+      <w:r>
+        <w:t xml:space="preserve"> sign. Apparently this is just a shortcut syntax to construct </w:t>
+      </w:r>
+      <w:proofErr w:type="spellStart"/>
+      <w:r>
+        <w:t>struct</w:t>
+      </w:r>
+      <w:proofErr w:type="spellEnd"/>
+      <w:r>
+        <w:t xml:space="preserve"> with member elements. It is the same as the java style constructor.</w:t>
       </w:r>
     </w:p>
     <w:p>
@@ -3714,7 +3831,29 @@
           <w:szCs w:val="21"/>
           <w:lang w:eastAsia="en-SG"/>
         </w:rPr>
-        <w:t>// Struct to store coordinates and category</w:t>
+        <w:t xml:space="preserve">// </w:t>
+      </w:r>
+      <w:proofErr w:type="spellStart"/>
+      <w:r>
+        <w:rPr>
+          <w:rFonts w:ascii="Consolas" w:eastAsia="Times New Roman" w:hAnsi="Consolas"/>
+          <w:color w:val="6A9955"/>
+          <w:sz w:val="21"/>
+          <w:szCs w:val="21"/>
+          <w:lang w:eastAsia="en-SG"/>
+        </w:rPr>
+        <w:t>Struct</w:t>
+      </w:r>
+      <w:proofErr w:type="spellEnd"/>
+      <w:r>
+        <w:rPr>
+          <w:rFonts w:ascii="Consolas" w:eastAsia="Times New Roman" w:hAnsi="Consolas"/>
+          <w:color w:val="6A9955"/>
+          <w:sz w:val="21"/>
+          <w:szCs w:val="21"/>
+          <w:lang w:eastAsia="en-SG"/>
+        </w:rPr>
+        <w:t xml:space="preserve"> to store coordinates and category</w:t>
       </w:r>
     </w:p>
     <w:p>
@@ -3729,6 +3868,7 @@
           <w:lang w:eastAsia="en-SG"/>
         </w:rPr>
       </w:pPr>
+      <w:proofErr w:type="spellStart"/>
       <w:r>
         <w:rPr>
           <w:rFonts w:ascii="Consolas" w:eastAsia="Times New Roman" w:hAnsi="Consolas"/>
@@ -3739,6 +3879,7 @@
         </w:rPr>
         <w:t>struct</w:t>
       </w:r>
+      <w:proofErr w:type="spellEnd"/>
       <w:r>
         <w:rPr>
           <w:rFonts w:ascii="Consolas" w:eastAsia="Times New Roman" w:hAnsi="Consolas"/>
@@ -3749,6 +3890,7 @@
         </w:rPr>
         <w:t xml:space="preserve"> </w:t>
       </w:r>
+      <w:proofErr w:type="spellStart"/>
       <w:r>
         <w:rPr>
           <w:rFonts w:ascii="Consolas" w:eastAsia="Times New Roman" w:hAnsi="Consolas"/>
@@ -3759,6 +3901,7 @@
         </w:rPr>
         <w:t>surrounddata</w:t>
       </w:r>
+      <w:proofErr w:type="spellEnd"/>
       <w:r>
         <w:rPr>
           <w:rFonts w:ascii="Consolas" w:eastAsia="Times New Roman" w:hAnsi="Consolas"/>
@@ -3815,6 +3958,7 @@
         </w:rPr>
         <w:t xml:space="preserve">    </w:t>
       </w:r>
+      <w:proofErr w:type="spellStart"/>
       <w:r>
         <w:rPr>
           <w:rFonts w:ascii="Consolas" w:eastAsia="Times New Roman" w:hAnsi="Consolas"/>
@@ -3825,6 +3969,7 @@
         </w:rPr>
         <w:t>int</w:t>
       </w:r>
+      <w:proofErr w:type="spellEnd"/>
       <w:r>
         <w:rPr>
           <w:rFonts w:ascii="Consolas" w:eastAsia="Times New Roman" w:hAnsi="Consolas"/>
@@ -3858,6 +4003,7 @@
         </w:rPr>
         <w:t xml:space="preserve">    </w:t>
       </w:r>
+      <w:proofErr w:type="spellStart"/>
       <w:r>
         <w:rPr>
           <w:rFonts w:ascii="Consolas" w:eastAsia="Times New Roman" w:hAnsi="Consolas"/>
@@ -3868,6 +4014,7 @@
         </w:rPr>
         <w:t>int</w:t>
       </w:r>
+      <w:proofErr w:type="spellEnd"/>
       <w:r>
         <w:rPr>
           <w:rFonts w:ascii="Consolas" w:eastAsia="Times New Roman" w:hAnsi="Consolas"/>
@@ -3901,6 +4048,7 @@
         </w:rPr>
         <w:t xml:space="preserve">    </w:t>
       </w:r>
+      <w:proofErr w:type="spellStart"/>
       <w:r>
         <w:rPr>
           <w:rFonts w:ascii="Consolas" w:eastAsia="Times New Roman" w:hAnsi="Consolas"/>
@@ -3911,6 +4059,7 @@
         </w:rPr>
         <w:t>int</w:t>
       </w:r>
+      <w:proofErr w:type="spellEnd"/>
       <w:r>
         <w:rPr>
           <w:rFonts w:ascii="Consolas" w:eastAsia="Times New Roman" w:hAnsi="Consolas"/>
@@ -3967,6 +4116,8 @@
         </w:rPr>
         <w:t xml:space="preserve">    </w:t>
       </w:r>
+      <w:proofErr w:type="spellStart"/>
+      <w:proofErr w:type="gramStart"/>
       <w:r>
         <w:rPr>
           <w:rFonts w:ascii="Consolas" w:eastAsia="Times New Roman" w:hAnsi="Consolas"/>
@@ -3977,6 +4128,7 @@
         </w:rPr>
         <w:t>surrounddata</w:t>
       </w:r>
+      <w:proofErr w:type="spellEnd"/>
       <w:r>
         <w:rPr>
           <w:rFonts w:ascii="Consolas" w:eastAsia="Times New Roman" w:hAnsi="Consolas"/>
@@ -3987,6 +4139,8 @@
         </w:rPr>
         <w:t>(</w:t>
       </w:r>
+      <w:proofErr w:type="spellStart"/>
+      <w:proofErr w:type="gramEnd"/>
       <w:r>
         <w:rPr>
           <w:rFonts w:ascii="Consolas" w:eastAsia="Times New Roman" w:hAnsi="Consolas"/>
@@ -3997,6 +4151,7 @@
         </w:rPr>
         <w:t>int</w:t>
       </w:r>
+      <w:proofErr w:type="spellEnd"/>
       <w:r>
         <w:rPr>
           <w:rFonts w:ascii="Consolas" w:eastAsia="Times New Roman" w:hAnsi="Consolas"/>
@@ -4027,6 +4182,7 @@
         </w:rPr>
         <w:t xml:space="preserve">, </w:t>
       </w:r>
+      <w:proofErr w:type="spellStart"/>
       <w:r>
         <w:rPr>
           <w:rFonts w:ascii="Consolas" w:eastAsia="Times New Roman" w:hAnsi="Consolas"/>
@@ -4037,6 +4193,7 @@
         </w:rPr>
         <w:t>int</w:t>
       </w:r>
+      <w:proofErr w:type="spellEnd"/>
       <w:r>
         <w:rPr>
           <w:rFonts w:ascii="Consolas" w:eastAsia="Times New Roman" w:hAnsi="Consolas"/>
@@ -4067,6 +4224,7 @@
         </w:rPr>
         <w:t xml:space="preserve">, </w:t>
       </w:r>
+      <w:proofErr w:type="spellStart"/>
       <w:r>
         <w:rPr>
           <w:rFonts w:ascii="Consolas" w:eastAsia="Times New Roman" w:hAnsi="Consolas"/>
@@ -4077,6 +4235,7 @@
         </w:rPr>
         <w:t>int</w:t>
       </w:r>
+      <w:proofErr w:type="spellEnd"/>
       <w:r>
         <w:rPr>
           <w:rFonts w:ascii="Consolas" w:eastAsia="Times New Roman" w:hAnsi="Consolas"/>
@@ -4317,25 +4476,42 @@
       <w:pPr>
         <w:pStyle w:val="Heading2"/>
       </w:pPr>
-      <w:bookmarkStart w:id="17" w:name="_Toc156376854"/>
+      <w:bookmarkStart w:id="16" w:name="_Toc156390485"/>
       <w:r>
         <w:t>Switch-case vs if-else</w:t>
       </w:r>
+      <w:bookmarkEnd w:id="16"/>
+    </w:p>
+    <w:p>
+      <w:r>
+        <w:t xml:space="preserve">There were several instances where I needed to evaluate switch-case or if-else. From what I read online, performance wise, both are similar, and it depends more on the situation and even the IDE plays a part. So I guess it boils down to code readability. </w:t>
+      </w:r>
+    </w:p>
+    <w:p>
+      <w:r>
+        <w:t>I decided to use switch-case when the case only has single simple condition such as checking if switch is 1 or 2 or 3. This was used in my menu choice.</w:t>
+      </w:r>
+    </w:p>
+    <w:p>
+      <w:r>
+        <w:lastRenderedPageBreak/>
+        <w:t>Meanwhile, I used if-else when the if statement has multiple conditions. This was the case for my function that takes in a value and outputs it’s corresponding LMH value.</w:t>
+      </w:r>
+    </w:p>
+    <w:p/>
+    <w:p>
+      <w:pPr>
+        <w:pStyle w:val="Heading2"/>
+      </w:pPr>
+      <w:bookmarkStart w:id="17" w:name="_Toc156390486"/>
+      <w:r>
+        <w:t>Regex worked on Windows but not assignment Ubuntu</w:t>
+      </w:r>
       <w:bookmarkEnd w:id="17"/>
     </w:p>
     <w:p>
       <w:r>
-        <w:t xml:space="preserve">There were several instances where I needed to evaluate switch-case or if-else. From what I read online, performance wise, both are similar, and it depends more on the situation and even the IDE plays a part. So I guess it boils down to code readability. </w:t>
-      </w:r>
-    </w:p>
-    <w:p>
-      <w:r>
-        <w:t>I decided to use switch-case when the case only has single simple condition such as checking if switch is 1 or 2 or 3. This was used in my menu choice.</w:t>
-      </w:r>
-    </w:p>
-    <w:p>
-      <w:r>
-        <w:t>Meanwhile, I used if-else when the if statement has multiple conditions. This was the case for my function that takes in a value and outputs it’s corresponding LMH value.</w:t>
+        <w:t>I developed my program on my windows laptop. It works fine. I tested it on my latest Ubuntu VM and the assignment Ubuntu VM. The regex did not work. I used a different method to get the 0-8 range and the file names. I guess regex is indeed system agnostic however as mentioned in my program limitations, server side processing would mitigate this issue.</w:t>
       </w:r>
     </w:p>
     <w:p/>
@@ -4343,24 +4519,210 @@
       <w:pPr>
         <w:pStyle w:val="Heading2"/>
       </w:pPr>
-      <w:r>
-        <w:lastRenderedPageBreak/>
-        <w:t>Regex worked on Windows but not assignment Ubuntu</w:t>
-      </w:r>
-    </w:p>
-    <w:p>
-      <w:r>
-        <w:t>I developed my program on my windows laptop. It works fine. I tested it on my latest Ubuntu VM and the assignment Ubuntu VM. The regex did not work. I used a different method to get the 0-8 range and the file names. I guess regex is indeed system agnostic however as mentioned in my program limitations, server side processing would mitigate this issue.</w:t>
-      </w:r>
-      <w:bookmarkStart w:id="18" w:name="_GoBack"/>
+      <w:bookmarkStart w:id="18" w:name="_Toc156390487"/>
+      <w:proofErr w:type="gramStart"/>
+      <w:r>
+        <w:t>Find(</w:t>
+      </w:r>
+      <w:proofErr w:type="gramEnd"/>
+      <w:r>
+        <w:t>)</w:t>
+      </w:r>
       <w:bookmarkEnd w:id="18"/>
     </w:p>
+    <w:p>
+      <w:r>
+        <w:t xml:space="preserve">This </w:t>
+      </w:r>
+      <w:proofErr w:type="gramStart"/>
+      <w:r>
+        <w:t>find(</w:t>
+      </w:r>
+      <w:proofErr w:type="gramEnd"/>
+      <w:r>
+        <w:t xml:space="preserve">) function looks so simple and I assumed it just finds a specified value in a string. </w:t>
+      </w:r>
+      <w:r>
+        <w:t>Yes,</w:t>
+      </w:r>
+      <w:r>
+        <w:t xml:space="preserve"> it essentially does that but it comes with some </w:t>
+      </w:r>
+      <w:r>
+        <w:t>unique components.</w:t>
+      </w:r>
+    </w:p>
+    <w:p>
+      <w:r>
+        <w:t xml:space="preserve">With reference to </w:t>
+      </w:r>
+      <w:hyperlink r:id="rId11" w:history="1">
+        <w:r>
+          <w:rPr>
+            <w:rStyle w:val="Hyperlink"/>
+          </w:rPr>
+          <w:t>https://www.geeksforgeeks.org/string-find-in-cpp/</w:t>
+        </w:r>
+      </w:hyperlink>
+      <w:r>
+        <w:t xml:space="preserve"> ,</w:t>
+      </w:r>
+    </w:p>
+    <w:p>
+      <w:proofErr w:type="gramStart"/>
+      <w:r>
+        <w:rPr>
+          <w:rStyle w:val="BookTitle"/>
+        </w:rPr>
+        <w:t>f</w:t>
+      </w:r>
+      <w:r>
+        <w:rPr>
+          <w:rStyle w:val="BookTitle"/>
+        </w:rPr>
+        <w:t>ind(</w:t>
+      </w:r>
+      <w:proofErr w:type="gramEnd"/>
+      <w:r>
+        <w:rPr>
+          <w:rStyle w:val="BookTitle"/>
+        </w:rPr>
+        <w:t>)</w:t>
+      </w:r>
+      <w:r>
+        <w:t xml:space="preserve"> introduced me to </w:t>
+      </w:r>
+      <w:proofErr w:type="spellStart"/>
+      <w:r>
+        <w:rPr>
+          <w:rStyle w:val="BookTitle"/>
+        </w:rPr>
+        <w:t>size_t</w:t>
+      </w:r>
+      <w:proofErr w:type="spellEnd"/>
+      <w:r>
+        <w:t xml:space="preserve"> and </w:t>
+      </w:r>
+      <w:r>
+        <w:rPr>
+          <w:rStyle w:val="BookTitle"/>
+        </w:rPr>
+        <w:t>string::</w:t>
+      </w:r>
+      <w:proofErr w:type="spellStart"/>
+      <w:r>
+        <w:rPr>
+          <w:rStyle w:val="BookTitle"/>
+        </w:rPr>
+        <w:t>npos</w:t>
+      </w:r>
+      <w:proofErr w:type="spellEnd"/>
+      <w:r>
+        <w:t xml:space="preserve"> . Apparently when using </w:t>
+      </w:r>
+      <w:proofErr w:type="gramStart"/>
+      <w:r>
+        <w:t>find(</w:t>
+      </w:r>
+      <w:proofErr w:type="gramEnd"/>
+      <w:r>
+        <w:t xml:space="preserve">), you need these 2 other things for it to work as intended. </w:t>
+      </w:r>
+      <w:proofErr w:type="spellStart"/>
+      <w:r>
+        <w:rPr>
+          <w:rStyle w:val="BookTitle"/>
+        </w:rPr>
+        <w:t>size_t</w:t>
+      </w:r>
+      <w:proofErr w:type="spellEnd"/>
+      <w:r>
+        <w:t xml:space="preserve"> in this context is basically an </w:t>
+      </w:r>
+      <w:proofErr w:type="spellStart"/>
+      <w:r>
+        <w:rPr>
+          <w:rStyle w:val="BookTitle"/>
+        </w:rPr>
+        <w:t>int</w:t>
+      </w:r>
+      <w:proofErr w:type="spellEnd"/>
+      <w:r>
+        <w:t xml:space="preserve"> that cannot be negative. This is useful because </w:t>
+      </w:r>
+      <w:r>
+        <w:t xml:space="preserve">when comparing a </w:t>
+      </w:r>
+      <w:proofErr w:type="spellStart"/>
+      <w:r>
+        <w:rPr>
+          <w:rStyle w:val="BookTitle"/>
+        </w:rPr>
+        <w:t>size_t</w:t>
+      </w:r>
+      <w:proofErr w:type="spellEnd"/>
+      <w:r>
+        <w:t xml:space="preserve"> variable with </w:t>
+      </w:r>
+      <w:proofErr w:type="gramStart"/>
+      <w:r>
+        <w:rPr>
+          <w:rStyle w:val="BookTitle"/>
+        </w:rPr>
+        <w:t>string::</w:t>
+      </w:r>
+      <w:proofErr w:type="spellStart"/>
+      <w:proofErr w:type="gramEnd"/>
+      <w:r>
+        <w:rPr>
+          <w:rStyle w:val="BookTitle"/>
+        </w:rPr>
+        <w:t>npos</w:t>
+      </w:r>
+      <w:proofErr w:type="spellEnd"/>
+      <w:r>
+        <w:t xml:space="preserve"> , this action is basically checking if the target string has been found. If it has not been found, </w:t>
+      </w:r>
+      <w:proofErr w:type="gramStart"/>
+      <w:r>
+        <w:rPr>
+          <w:rStyle w:val="BookTitle"/>
+        </w:rPr>
+        <w:t>string::</w:t>
+      </w:r>
+      <w:proofErr w:type="spellStart"/>
+      <w:proofErr w:type="gramEnd"/>
+      <w:r>
+        <w:rPr>
+          <w:rStyle w:val="BookTitle"/>
+        </w:rPr>
+        <w:t>npos</w:t>
+      </w:r>
+      <w:proofErr w:type="spellEnd"/>
+      <w:r>
+        <w:t xml:space="preserve"> would be -1. The logic is a bit hard to follow but I’m sort of treating it like a black box.</w:t>
+      </w:r>
+    </w:p>
+    <w:p>
+      <w:r>
+        <w:t>I prefer using regex, but unfortunately, my program b</w:t>
+      </w:r>
+      <w:r>
+        <w:t>ehaves differently on Windows</w:t>
+      </w:r>
+      <w:r>
+        <w:t xml:space="preserve"> compared to Ubuntu</w:t>
+      </w:r>
+      <w:r>
+        <w:t>.</w:t>
+      </w:r>
+    </w:p>
     <w:p/>
     <w:p>
       <w:pPr>
         <w:pStyle w:val="Heading1"/>
       </w:pPr>
-      <w:bookmarkStart w:id="19" w:name="_Toc156376855"/>
+      <w:bookmarkStart w:id="19" w:name="_Toc156390488"/>
       <w:r>
         <w:t>Thoughts and reflections</w:t>
       </w:r>
@@ -4370,7 +4732,7 @@
       <w:pPr>
         <w:pStyle w:val="Heading2"/>
       </w:pPr>
-      <w:bookmarkStart w:id="20" w:name="_Toc156376856"/>
+      <w:bookmarkStart w:id="20" w:name="_Toc156390489"/>
       <w:r>
         <w:t>Am I alone?</w:t>
       </w:r>
@@ -4394,7 +4756,7 @@
       <w:pPr>
         <w:pStyle w:val="Heading2"/>
       </w:pPr>
-      <w:bookmarkStart w:id="21" w:name="_Toc156376857"/>
+      <w:bookmarkStart w:id="21" w:name="_Toc156390490"/>
       <w:r>
         <w:t>Impressive teacher</w:t>
       </w:r>
@@ -4402,7 +4764,23 @@
     </w:p>
     <w:p>
       <w:r>
-        <w:t xml:space="preserve">I know it sounds like I am trying to angkat, but I will give credit where it is due. Mr Tian is rather condescending in class. I think it’s just because he has been jaded over the years by not so stellar students. Nonetheless he still answers questions well, and explains concepts clearly. I found it most impressive that he prepared generous resources for students who do not know how to use virtual machines. He provided instructions to install and configure both vmware and virtual box type virtual machines. </w:t>
+        <w:t xml:space="preserve">I know it sounds like I am trying to </w:t>
+      </w:r>
+      <w:proofErr w:type="spellStart"/>
+      <w:r>
+        <w:t>angkat</w:t>
+      </w:r>
+      <w:proofErr w:type="spellEnd"/>
+      <w:r>
+        <w:t xml:space="preserve">, but I will give credit where it is due. Mr Tian is rather condescending in class. I think it’s just because he has been jaded over the years by not so stellar students. Nonetheless he still answers questions well, and explains concepts clearly. I found it most impressive that he prepared generous resources for students who do not know how to use virtual machines. He provided instructions to install and configure both </w:t>
+      </w:r>
+      <w:proofErr w:type="spellStart"/>
+      <w:r>
+        <w:t>vmware</w:t>
+      </w:r>
+      <w:proofErr w:type="spellEnd"/>
+      <w:r>
+        <w:t xml:space="preserve"> and virtual box type virtual machines. </w:t>
       </w:r>
     </w:p>
     <w:p>
@@ -4419,7 +4797,7 @@
       <w:pPr>
         <w:pStyle w:val="Heading2"/>
       </w:pPr>
-      <w:bookmarkStart w:id="22" w:name="_Toc156376858"/>
+      <w:bookmarkStart w:id="22" w:name="_Toc156390491"/>
       <w:r>
         <w:t>Assignment difficulty</w:t>
       </w:r>
@@ -4427,7 +4805,15 @@
     </w:p>
     <w:p>
       <w:r>
-        <w:t xml:space="preserve">I found this assignment manageable in terms of difficulty, but very very time consuming. This is only because I have taken a module on C before, and my numerous programming projects I have done not just during poly, but in my personal time and internships. </w:t>
+        <w:t xml:space="preserve">I found this assignment manageable in terms of difficulty, but very </w:t>
+      </w:r>
+      <w:proofErr w:type="spellStart"/>
+      <w:r>
+        <w:t>very</w:t>
+      </w:r>
+      <w:proofErr w:type="spellEnd"/>
+      <w:r>
+        <w:t xml:space="preserve"> time consuming. This is only because I have taken a module on C before, and my numerous programming projects I have done not just during poly, but in my personal time and internships. </w:t>
       </w:r>
       <w:r>
         <w:t xml:space="preserve">For students without this same experience as me, I think they would struggle GREATLY. </w:t>
@@ -4451,7 +4837,7 @@
       <w:pPr>
         <w:pStyle w:val="Heading2"/>
       </w:pPr>
-      <w:bookmarkStart w:id="23" w:name="_Toc156376859"/>
+      <w:bookmarkStart w:id="23" w:name="_Toc156390492"/>
       <w:r>
         <w:t>C++ is like C but with dynamic memory allocation</w:t>
       </w:r>
@@ -4471,7 +4857,7 @@
       </w:r>
     </w:p>
     <w:sectPr>
-      <w:footerReference w:type="default" r:id="rId14"/>
+      <w:footerReference w:type="default" r:id="rId12"/>
       <w:pgSz w:w="11906" w:h="16838"/>
       <w:pgMar w:top="720" w:right="720" w:bottom="720" w:left="720" w:header="708" w:footer="708" w:gutter="0"/>
       <w:pgNumType w:start="0"/>
@@ -5773,7 +6159,7 @@
 </file>
 
 <file path=customXml/itemProps1.xml><?xml version="1.0" encoding="utf-8"?>
-<ds:datastoreItem xmlns:ds="http://schemas.openxmlformats.org/officeDocument/2006/customXml" ds:itemID="{45AB6240-C95C-4386-BE10-BDB02FCEB687}">
+<ds:datastoreItem xmlns:ds="http://schemas.openxmlformats.org/officeDocument/2006/customXml" ds:itemID="{861A6C46-0BA9-4599-98EE-113DBA96FABB}">
   <ds:schemaRefs>
     <ds:schemaRef ds:uri="http://schemas.openxmlformats.org/officeDocument/2006/bibliography"/>
   </ds:schemaRefs>

</xml_diff>